<commit_message>
all tasks completed except for command shell
</commit_message>
<xml_diff>
--- a/05_exploratory/Session based exploritory testing sheet.docx
+++ b/05_exploratory/Session based exploritory testing sheet.docx
@@ -63,7 +63,7 @@
         <w:rPr>
           <w:rtl w:val="0"/>
         </w:rPr>
-        <w:t xml:space="preserve">Session length: long (3-4 hours)</w:t>
+        <w:t xml:space="preserve">Session length: short (1-3 hours)</w:t>
       </w:r>
     </w:p>
     <w:p>
@@ -178,7 +178,19 @@
         <w:rPr>
           <w:rtl w:val="0"/>
         </w:rPr>
-        <w:t xml:space="preserve">MacBook Pro 15” Majave v 10.14</w:t>
+        <w:t xml:space="preserve">MacBook Pro 15” </w:t>
+      </w:r>
+      <w:r>
+        <w:rPr>
+          <w:rtl w:val="0"/>
+        </w:rPr>
+        <w:t xml:space="preserve">Majave</w:t>
+      </w:r>
+      <w:r>
+        <w:rPr>
+          <w:rtl w:val="0"/>
+        </w:rPr>
+        <w:t xml:space="preserve"> v 10.14</w:t>
       </w:r>
     </w:p>
     <w:p>
@@ -204,7 +216,7 @@
           <w:u w:val="single"/>
           <w:rtl w:val="0"/>
         </w:rPr>
-        <w:t xml:space="preserve">Views:</w:t>
+        <w:t xml:space="preserve">Views / Flows:</w:t>
       </w:r>
     </w:p>
     <w:p>
@@ -258,7 +270,7 @@
         <w:rPr>
           <w:rtl w:val="0"/>
         </w:rPr>
-        <w:t xml:space="preserve">Password change flow successful</w:t>
+        <w:t xml:space="preserve">User can log in successfully after waiting appropriate time (~12 hrs)</w:t>
       </w:r>
     </w:p>
     <w:p>
@@ -276,7 +288,7 @@
         <w:rPr>
           <w:rtl w:val="0"/>
         </w:rPr>
-        <w:t xml:space="preserve">Log in successful</w:t>
+        <w:t xml:space="preserve">Password change flow successful</w:t>
       </w:r>
     </w:p>
     <w:p>
@@ -294,6 +306,24 @@
         <w:rPr>
           <w:rtl w:val="0"/>
         </w:rPr>
+        <w:t xml:space="preserve">Log in successful</w:t>
+      </w:r>
+    </w:p>
+    <w:p>
+      <w:pPr>
+        <w:numPr>
+          <w:ilvl w:val="1"/>
+          <w:numId w:val="2"/>
+        </w:numPr>
+        <w:ind w:left="1440" w:hanging="360"/>
+        <w:rPr>
+          <w:u w:val="none"/>
+        </w:rPr>
+      </w:pPr>
+      <w:r>
+        <w:rPr>
+          <w:rtl w:val="0"/>
+        </w:rPr>
         <w:t xml:space="preserve">Log out successful</w:t>
       </w:r>
     </w:p>
@@ -716,7 +746,19 @@
         <w:rPr>
           <w:rtl w:val="0"/>
         </w:rPr>
-        <w:t xml:space="preserve">Bug# X: Selecting ‘accessibility checker’ option when creating a new system requirement results in 500 server error. </w:t>
+        <w:t xml:space="preserve">Bug# X: Selecting ‘accessibility checker’ option when creating a new system requirement results in 500 server </w:t>
+      </w:r>
+      <w:r>
+        <w:rPr>
+          <w:rtl w:val="0"/>
+        </w:rPr>
+        <w:t xml:space="preserve">error</w:t>
+      </w:r>
+      <w:r>
+        <w:rPr>
+          <w:rtl w:val="0"/>
+        </w:rPr>
+        <w:t xml:space="preserve">. </w:t>
       </w:r>
     </w:p>
     <w:p>

</xml_diff>